<commit_message>
fixed all html validator stuff and more comments added
</commit_message>
<xml_diff>
--- a/PUI HW 5 Reflection.docx
+++ b/PUI HW 5 Reflection.docx
@@ -6,8 +6,6 @@
       <w:pPr>
         <w:pStyle w:val="NormalWeb"/>
         <w:jc w:val="center"/>
-      </w:pPr>
-      <w:r>
         <w:rPr>
           <w:rFonts w:ascii="Arial" w:hAnsi="Arial" w:cs="Arial"/>
           <w:b/>
@@ -15,8 +13,7 @@
           <w:sz w:val="22"/>
           <w:szCs w:val="22"/>
         </w:rPr>
-        <w:t xml:space="preserve">PUI HW 5 </w:t>
-      </w:r>
+      </w:pPr>
       <w:r>
         <w:rPr>
           <w:rFonts w:ascii="Arial" w:hAnsi="Arial" w:cs="Arial"/>
@@ -25,8 +22,34 @@
           <w:sz w:val="22"/>
           <w:szCs w:val="22"/>
         </w:rPr>
-        <w:t>Reflection</w:t>
-      </w:r>
+        <w:t>PUI HW 5 Reflection</w:t>
+      </w:r>
+    </w:p>
+    <w:p>
+      <w:pPr>
+        <w:pStyle w:val="NormalWeb"/>
+      </w:pPr>
+      <w:hyperlink r:id="rId5" w:history="1">
+        <w:r>
+          <w:rPr>
+            <w:rStyle w:val="Hyperlink"/>
+          </w:rPr>
+          <w:t>https://github.com/ndevired/Homework_5</w:t>
+        </w:r>
+      </w:hyperlink>
+    </w:p>
+    <w:p>
+      <w:pPr>
+        <w:pStyle w:val="NormalWeb"/>
+      </w:pPr>
+      <w:hyperlink r:id="rId6" w:history="1">
+        <w:r>
+          <w:rPr>
+            <w:rStyle w:val="Hyperlink"/>
+          </w:rPr>
+          <w:t>https://ndevired.github.io/Homework_5/</w:t>
+        </w:r>
+      </w:hyperlink>
     </w:p>
     <w:p>
       <w:pPr>
@@ -309,7 +332,7 @@
                     <pic:cNvPicPr/>
                   </pic:nvPicPr>
                   <pic:blipFill>
-                    <a:blip r:embed="rId5" cstate="print">
+                    <a:blip r:embed="rId7" cstate="print">
                       <a:extLst>
                         <a:ext uri="{28A0092B-C50C-407E-A947-70E740481C1C}">
                           <a14:useLocalDpi xmlns:a14="http://schemas.microsoft.com/office/drawing/2010/main" val="0"/>
@@ -364,7 +387,7 @@
                     <pic:cNvPicPr/>
                   </pic:nvPicPr>
                   <pic:blipFill>
-                    <a:blip r:embed="rId6" cstate="print">
+                    <a:blip r:embed="rId8" cstate="print">
                       <a:extLst>
                         <a:ext uri="{28A0092B-C50C-407E-A947-70E740481C1C}">
                           <a14:useLocalDpi xmlns:a14="http://schemas.microsoft.com/office/drawing/2010/main" val="0"/>
@@ -719,7 +742,6 @@
           <w:sz w:val="22"/>
           <w:szCs w:val="22"/>
         </w:rPr>
-        <w:lastRenderedPageBreak/>
         <w:t>Diagram 2</w:t>
       </w:r>
     </w:p>
@@ -1243,7 +1265,7 @@
                     <pic:cNvPicPr/>
                   </pic:nvPicPr>
                   <pic:blipFill>
-                    <a:blip r:embed="rId7" cstate="print">
+                    <a:blip r:embed="rId9" cstate="print">
                       <a:extLst>
                         <a:ext uri="{28A0092B-C50C-407E-A947-70E740481C1C}">
                           <a14:useLocalDpi xmlns:a14="http://schemas.microsoft.com/office/drawing/2010/main" val="0"/>
@@ -1292,7 +1314,7 @@
                     <pic:cNvPicPr/>
                   </pic:nvPicPr>
                   <pic:blipFill>
-                    <a:blip r:embed="rId8" cstate="print">
+                    <a:blip r:embed="rId10" cstate="print">
                       <a:extLst>
                         <a:ext uri="{28A0092B-C50C-407E-A947-70E740481C1C}">
                           <a14:useLocalDpi xmlns:a14="http://schemas.microsoft.com/office/drawing/2010/main" val="0"/>
@@ -1603,7 +1625,16 @@
           <w:sz w:val="22"/>
           <w:szCs w:val="22"/>
         </w:rPr>
-        <w:t>add to cart</w:t>
+        <w:t xml:space="preserve">add to </w:t>
+      </w:r>
+      <w:r>
+        <w:rPr>
+          <w:rFonts w:ascii="ArialMT" w:hAnsi="ArialMT"/>
+          <w:sz w:val="22"/>
+          <w:szCs w:val="22"/>
+        </w:rPr>
+        <w:lastRenderedPageBreak/>
+        <w:t>cart</w:t>
       </w:r>
       <w:r>
         <w:rPr>
@@ -1650,7 +1681,6 @@
           <w:sz w:val="22"/>
           <w:szCs w:val="22"/>
         </w:rPr>
-        <w:lastRenderedPageBreak/>
         <w:t xml:space="preserve">How is the brand identity of your client reflected through your design choices? </w:t>
       </w:r>
     </w:p>
@@ -1768,13 +1798,18 @@
       <w:pPr>
         <w:pStyle w:val="NormalWeb"/>
         <w:ind w:left="720"/>
-      </w:pPr>
-      <w:r>
         <w:rPr>
           <w:rFonts w:ascii="Arial" w:hAnsi="Arial" w:cs="Arial"/>
           <w:sz w:val="22"/>
           <w:szCs w:val="22"/>
         </w:rPr>
+      </w:pPr>
+      <w:r>
+        <w:rPr>
+          <w:rFonts w:ascii="Arial" w:hAnsi="Arial" w:cs="Arial"/>
+          <w:sz w:val="22"/>
+          <w:szCs w:val="22"/>
+        </w:rPr>
         <w:t xml:space="preserve">The act </w:t>
       </w:r>
       <w:r>
@@ -1872,6 +1907,31 @@
           <w:szCs w:val="22"/>
         </w:rPr>
         <w:t xml:space="preserve">images. I wanted the images to be the main focus on the product browsing page because this is a small local bakery and I didn’t want to overpower users with lots of choices. </w:t>
+      </w:r>
+    </w:p>
+    <w:p>
+      <w:pPr>
+        <w:pStyle w:val="NormalWeb"/>
+        <w:ind w:left="720"/>
+        <w:rPr>
+          <w:rFonts w:ascii="Arial" w:hAnsi="Arial" w:cs="Arial"/>
+          <w:sz w:val="22"/>
+          <w:szCs w:val="22"/>
+        </w:rPr>
+      </w:pPr>
+    </w:p>
+    <w:p>
+      <w:pPr>
+        <w:pStyle w:val="NormalWeb"/>
+        <w:ind w:left="720"/>
+      </w:pPr>
+      <w:r>
+        <w:rPr>
+          <w:rFonts w:ascii="Arial" w:hAnsi="Arial" w:cs="Arial"/>
+          <w:sz w:val="22"/>
+          <w:szCs w:val="22"/>
+        </w:rPr>
+        <w:t>References: I used all of my images from www.unsplash.com</w:t>
       </w:r>
     </w:p>
     <w:sectPr>
@@ -2681,6 +2741,29 @@
       <w:rFonts w:ascii="Times New Roman" w:eastAsia="Times New Roman" w:hAnsi="Times New Roman" w:cs="Times New Roman"/>
     </w:rPr>
   </w:style>
+  <w:style w:type="character" w:styleId="Hyperlink">
+    <w:name w:val="Hyperlink"/>
+    <w:basedOn w:val="DefaultParagraphFont"/>
+    <w:uiPriority w:val="99"/>
+    <w:unhideWhenUsed/>
+    <w:rsid w:val="002B1998"/>
+    <w:rPr>
+      <w:color w:val="0563C1" w:themeColor="hyperlink"/>
+      <w:u w:val="single"/>
+    </w:rPr>
+  </w:style>
+  <w:style w:type="character" w:styleId="UnresolvedMention">
+    <w:name w:val="Unresolved Mention"/>
+    <w:basedOn w:val="DefaultParagraphFont"/>
+    <w:uiPriority w:val="99"/>
+    <w:semiHidden/>
+    <w:unhideWhenUsed/>
+    <w:rsid w:val="002B1998"/>
+    <w:rPr>
+      <w:color w:val="605E5C"/>
+      <w:shd w:val="clear" w:color="auto" w:fill="E1DFDD"/>
+    </w:rPr>
+  </w:style>
 </w:styles>
 </file>
 

</xml_diff>